<commit_message>
Update passive income document templates for improved formatting
</commit_message>
<xml_diff>
--- a/passive-income-frontend/public/passive_informacja_z_realizacji_zadania_template.docx
+++ b/passive-income-frontend/public/passive_informacja_z_realizacji_zadania_template.docx
@@ -55,27 +55,13 @@
         <w:rPr>
           <w:rFonts w:ascii="Calibri" w:hAnsi="Calibri" w:cs="Calibri"/>
         </w:rPr>
-        <w:t>Myś</w:t>
-      </w:r>
-      <w:r>
-        <w:rPr>
-          <w:rFonts w:ascii="Calibri" w:hAnsi="Calibri" w:cs="Calibri"/>
-          <w:lang w:val="fr-FR"/>
-        </w:rPr>
-        <w:t>lib</w:t>
-      </w:r>
-      <w:r>
-        <w:rPr>
-          <w:rFonts w:ascii="Calibri" w:hAnsi="Calibri" w:cs="Calibri"/>
-          <w:lang w:val="es-ES_tradnl"/>
-        </w:rPr>
-        <w:t>ó</w:t>
-      </w:r>
-      <w:r>
-        <w:rPr>
-          <w:rFonts w:ascii="Calibri" w:hAnsi="Calibri" w:cs="Calibri"/>
-        </w:rPr>
-        <w:t xml:space="preserve">rz, </w:t>
+        <w:t>{miasto}</w:t>
+      </w:r>
+      <w:r>
+        <w:rPr>
+          <w:rFonts w:ascii="Calibri" w:hAnsi="Calibri" w:cs="Calibri"/>
+        </w:rPr>
+        <w:t xml:space="preserve">, </w:t>
       </w:r>
       <w:r>
         <w:rPr>

</xml_diff>

<commit_message>
Enhance izrz document generation: add attendance list and rozdzielnik options, update schema validation, and improve form handling
</commit_message>
<xml_diff>
--- a/passive-income-frontend/public/passive_informacja_z_realizacji_zadania_template.docx
+++ b/passive-income-frontend/public/passive_informacja_z_realizacji_zadania_template.docx
@@ -9,6 +9,8 @@
           <w:rFonts w:ascii="Calibri" w:eastAsia="Calibri" w:hAnsi="Calibri" w:cs="Calibri"/>
           <w:i/>
           <w:iCs/>
+          <w:sz w:val="22"/>
+          <w:szCs w:val="22"/>
         </w:rPr>
       </w:pPr>
       <w:r>
@@ -16,6 +18,8 @@
           <w:rFonts w:ascii="Calibri" w:hAnsi="Calibri" w:cs="Calibri"/>
           <w:i/>
           <w:iCs/>
+          <w:sz w:val="22"/>
+          <w:szCs w:val="22"/>
         </w:rPr>
         <w:t>.............................................................................</w:t>
       </w:r>
@@ -25,13 +29,71 @@
         <w:pStyle w:val="Standard"/>
         <w:rPr>
           <w:rFonts w:ascii="Calibri" w:eastAsia="Calibri" w:hAnsi="Calibri" w:cs="Calibri"/>
-        </w:rPr>
-      </w:pPr>
-      <w:r>
-        <w:rPr>
-          <w:rFonts w:ascii="Calibri" w:hAnsi="Calibri" w:cs="Calibri"/>
-        </w:rPr>
-        <w:t>(pieczątka stacji sanitarno-epidemiologicznej)</w:t>
+          <w:sz w:val="22"/>
+          <w:szCs w:val="22"/>
+        </w:rPr>
+      </w:pPr>
+      <w:r>
+        <w:rPr>
+          <w:rFonts w:ascii="Calibri" w:hAnsi="Calibri" w:cs="Calibri"/>
+          <w:sz w:val="22"/>
+          <w:szCs w:val="22"/>
+        </w:rPr>
+        <w:t>(</w:t>
+      </w:r>
+      <w:proofErr w:type="spellStart"/>
+      <w:r>
+        <w:rPr>
+          <w:rFonts w:ascii="Calibri" w:hAnsi="Calibri" w:cs="Calibri"/>
+          <w:sz w:val="22"/>
+          <w:szCs w:val="22"/>
+        </w:rPr>
+        <w:t>pieczątka</w:t>
+      </w:r>
+      <w:proofErr w:type="spellEnd"/>
+      <w:r>
+        <w:rPr>
+          <w:rFonts w:ascii="Calibri" w:hAnsi="Calibri" w:cs="Calibri"/>
+          <w:sz w:val="22"/>
+          <w:szCs w:val="22"/>
+        </w:rPr>
+        <w:t xml:space="preserve"> </w:t>
+      </w:r>
+      <w:proofErr w:type="spellStart"/>
+      <w:r>
+        <w:rPr>
+          <w:rFonts w:ascii="Calibri" w:hAnsi="Calibri" w:cs="Calibri"/>
+          <w:sz w:val="22"/>
+          <w:szCs w:val="22"/>
+        </w:rPr>
+        <w:t>stacji</w:t>
+      </w:r>
+      <w:proofErr w:type="spellEnd"/>
+      <w:r>
+        <w:rPr>
+          <w:rFonts w:ascii="Calibri" w:hAnsi="Calibri" w:cs="Calibri"/>
+          <w:sz w:val="22"/>
+          <w:szCs w:val="22"/>
+        </w:rPr>
+        <w:t xml:space="preserve"> </w:t>
+      </w:r>
+      <w:proofErr w:type="spellStart"/>
+      <w:r>
+        <w:rPr>
+          <w:rFonts w:ascii="Calibri" w:hAnsi="Calibri" w:cs="Calibri"/>
+          <w:sz w:val="22"/>
+          <w:szCs w:val="22"/>
+        </w:rPr>
+        <w:t>sanitarno-epidemiologicznej</w:t>
+      </w:r>
+      <w:proofErr w:type="spellEnd"/>
+      <w:r>
+        <w:rPr>
+          <w:rFonts w:ascii="Calibri" w:hAnsi="Calibri" w:cs="Calibri"/>
+          <w:sz w:val="22"/>
+          <w:szCs w:val="22"/>
+        </w:rPr>
+        <w:t>)</w:t>
       </w:r>
     </w:p>
     <w:p>
@@ -40,6 +102,8 @@
         <w:jc w:val="right"/>
         <w:rPr>
           <w:rFonts w:ascii="Calibri" w:eastAsia="Calibri" w:hAnsi="Calibri" w:cs="Calibri"/>
+          <w:sz w:val="22"/>
+          <w:szCs w:val="22"/>
         </w:rPr>
       </w:pPr>
     </w:p>
@@ -49,29 +113,49 @@
         <w:jc w:val="right"/>
         <w:rPr>
           <w:rFonts w:ascii="Calibri" w:eastAsia="Calibri" w:hAnsi="Calibri" w:cs="Calibri"/>
-        </w:rPr>
-      </w:pPr>
-      <w:r>
-        <w:rPr>
-          <w:rFonts w:ascii="Calibri" w:hAnsi="Calibri" w:cs="Calibri"/>
-        </w:rPr>
-        <w:t>{miasto}</w:t>
-      </w:r>
-      <w:r>
-        <w:rPr>
-          <w:rFonts w:ascii="Calibri" w:hAnsi="Calibri" w:cs="Calibri"/>
-        </w:rPr>
-        <w:t xml:space="preserve">, </w:t>
-      </w:r>
-      <w:r>
-        <w:rPr>
-          <w:rFonts w:ascii="Calibri" w:hAnsi="Calibri" w:cs="Calibri"/>
+          <w:sz w:val="22"/>
+          <w:szCs w:val="22"/>
+        </w:rPr>
+      </w:pPr>
+      <w:r>
+        <w:rPr>
+          <w:rFonts w:ascii="Calibri" w:hAnsi="Calibri" w:cs="Calibri"/>
+          <w:sz w:val="22"/>
+          <w:szCs w:val="22"/>
+        </w:rPr>
+        <w:t>{</w:t>
+      </w:r>
+      <w:proofErr w:type="spellStart"/>
+      <w:r>
+        <w:rPr>
+          <w:rFonts w:ascii="Calibri" w:hAnsi="Calibri" w:cs="Calibri"/>
+          <w:sz w:val="22"/>
+          <w:szCs w:val="22"/>
+        </w:rPr>
+        <w:t>miasto</w:t>
+      </w:r>
+      <w:proofErr w:type="spellEnd"/>
+      <w:r>
+        <w:rPr>
+          <w:rFonts w:ascii="Calibri" w:hAnsi="Calibri" w:cs="Calibri"/>
+          <w:sz w:val="22"/>
+          <w:szCs w:val="22"/>
+        </w:rPr>
+        <w:t xml:space="preserve">}, </w:t>
+      </w:r>
+      <w:r>
+        <w:rPr>
+          <w:rFonts w:ascii="Calibri" w:hAnsi="Calibri" w:cs="Calibri"/>
+          <w:sz w:val="22"/>
+          <w:szCs w:val="22"/>
         </w:rPr>
         <w:t>{data}</w:t>
       </w:r>
       <w:r>
         <w:rPr>
           <w:rFonts w:ascii="Calibri" w:hAnsi="Calibri" w:cs="Calibri"/>
+          <w:sz w:val="22"/>
+          <w:szCs w:val="22"/>
         </w:rPr>
         <w:t xml:space="preserve"> r. </w:t>
       </w:r>
@@ -85,11 +169,15 @@
         <w:jc w:val="right"/>
         <w:rPr>
           <w:rFonts w:ascii="Calibri" w:eastAsia="Calibri" w:hAnsi="Calibri" w:cs="Calibri"/>
+          <w:sz w:val="22"/>
+          <w:szCs w:val="22"/>
         </w:rPr>
       </w:pPr>
       <w:r>
         <w:rPr>
           <w:rFonts w:ascii="Calibri" w:eastAsia="Calibri" w:hAnsi="Calibri" w:cs="Calibri"/>
+          <w:sz w:val="22"/>
+          <w:szCs w:val="22"/>
         </w:rPr>
         <w:tab/>
       </w:r>
@@ -101,18 +189,34 @@
         <w:jc w:val="right"/>
         <w:rPr>
           <w:rFonts w:ascii="Calibri" w:hAnsi="Calibri" w:cs="Calibri"/>
+          <w:sz w:val="22"/>
+          <w:szCs w:val="22"/>
           <w:lang w:val="nl-NL"/>
         </w:rPr>
       </w:pPr>
       <w:r>
         <w:rPr>
           <w:rFonts w:ascii="Calibri" w:hAnsi="Calibri" w:cs="Calibri"/>
-        </w:rPr>
-        <w:t>(miejscowość</w:t>
-      </w:r>
-      <w:r>
-        <w:rPr>
-          <w:rFonts w:ascii="Calibri" w:hAnsi="Calibri" w:cs="Calibri"/>
+          <w:sz w:val="22"/>
+          <w:szCs w:val="22"/>
+        </w:rPr>
+        <w:t>(</w:t>
+      </w:r>
+      <w:proofErr w:type="spellStart"/>
+      <w:r>
+        <w:rPr>
+          <w:rFonts w:ascii="Calibri" w:hAnsi="Calibri" w:cs="Calibri"/>
+          <w:sz w:val="22"/>
+          <w:szCs w:val="22"/>
+        </w:rPr>
+        <w:t>miejscowość</w:t>
+      </w:r>
+      <w:proofErr w:type="spellEnd"/>
+      <w:r>
+        <w:rPr>
+          <w:rFonts w:ascii="Calibri" w:hAnsi="Calibri" w:cs="Calibri"/>
+          <w:sz w:val="22"/>
+          <w:szCs w:val="22"/>
           <w:lang w:val="nl-NL"/>
         </w:rPr>
         <w:t>, data)</w:t>
@@ -124,25 +228,71 @@
         <w:spacing w:after="120"/>
         <w:rPr>
           <w:rFonts w:ascii="Calibri" w:hAnsi="Calibri" w:cs="Calibri"/>
+          <w:sz w:val="22"/>
+          <w:szCs w:val="22"/>
           <w:lang w:val="nl-NL"/>
         </w:rPr>
       </w:pPr>
-      <w:r>
-        <w:rPr>
-          <w:rFonts w:ascii="Calibri" w:hAnsi="Calibri" w:cs="Calibri"/>
+      <w:proofErr w:type="spellStart"/>
+      <w:r>
+        <w:rPr>
+          <w:rFonts w:ascii="Calibri" w:hAnsi="Calibri" w:cs="Calibri"/>
+          <w:sz w:val="22"/>
+          <w:szCs w:val="22"/>
           <w:lang w:val="nl-NL"/>
         </w:rPr>
-        <w:t>Znak sprawy: {znak_sprawy}</w:t>
-      </w:r>
-    </w:p>
-    <w:p>
-      <w:pPr>
-        <w:pStyle w:val="Standard"/>
-        <w:spacing w:after="120"/>
-        <w:rPr>
-          <w:rFonts w:ascii="Calibri" w:eastAsia="Calibri" w:hAnsi="Calibri" w:cs="Calibri"/>
-        </w:rPr>
-      </w:pPr>
+        <w:t>Znak</w:t>
+      </w:r>
+      <w:proofErr w:type="spellEnd"/>
+      <w:r>
+        <w:rPr>
+          <w:rFonts w:ascii="Calibri" w:hAnsi="Calibri" w:cs="Calibri"/>
+          <w:sz w:val="22"/>
+          <w:szCs w:val="22"/>
+          <w:lang w:val="nl-NL"/>
+        </w:rPr>
+        <w:t xml:space="preserve"> </w:t>
+      </w:r>
+      <w:proofErr w:type="spellStart"/>
+      <w:r>
+        <w:rPr>
+          <w:rFonts w:ascii="Calibri" w:hAnsi="Calibri" w:cs="Calibri"/>
+          <w:sz w:val="22"/>
+          <w:szCs w:val="22"/>
+          <w:lang w:val="nl-NL"/>
+        </w:rPr>
+        <w:t>sprawy</w:t>
+      </w:r>
+      <w:proofErr w:type="spellEnd"/>
+      <w:r>
+        <w:rPr>
+          <w:rFonts w:ascii="Calibri" w:hAnsi="Calibri" w:cs="Calibri"/>
+          <w:sz w:val="22"/>
+          <w:szCs w:val="22"/>
+          <w:lang w:val="nl-NL"/>
+        </w:rPr>
+        <w:t>: {</w:t>
+      </w:r>
+      <w:proofErr w:type="spellStart"/>
+      <w:r>
+        <w:rPr>
+          <w:rFonts w:ascii="Calibri" w:hAnsi="Calibri" w:cs="Calibri"/>
+          <w:sz w:val="22"/>
+          <w:szCs w:val="22"/>
+          <w:lang w:val="nl-NL"/>
+        </w:rPr>
+        <w:t>znak_sprawy</w:t>
+      </w:r>
+      <w:proofErr w:type="spellEnd"/>
+      <w:r>
+        <w:rPr>
+          <w:rFonts w:ascii="Calibri" w:hAnsi="Calibri" w:cs="Calibri"/>
+          <w:sz w:val="22"/>
+          <w:szCs w:val="22"/>
+          <w:lang w:val="nl-NL"/>
+        </w:rPr>
+        <w:t>}</w:t>
+      </w:r>
     </w:p>
     <w:p>
       <w:pPr>
@@ -153,13 +303,17 @@
           <w:rFonts w:ascii="Calibri" w:hAnsi="Calibri" w:cs="Calibri"/>
           <w:b/>
           <w:bCs/>
-        </w:rPr>
-      </w:pPr>
-      <w:r>
-        <w:rPr>
-          <w:rFonts w:ascii="Calibri" w:hAnsi="Calibri" w:cs="Calibri"/>
-          <w:b/>
-          <w:bCs/>
+          <w:sz w:val="22"/>
+          <w:szCs w:val="22"/>
+        </w:rPr>
+      </w:pPr>
+      <w:r>
+        <w:rPr>
+          <w:rFonts w:ascii="Calibri" w:hAnsi="Calibri" w:cs="Calibri"/>
+          <w:b/>
+          <w:bCs/>
+          <w:sz w:val="22"/>
+          <w:szCs w:val="22"/>
           <w:lang w:val="de-DE"/>
         </w:rPr>
         <w:t>INFORMACJA DOTYCZ</w:t>
@@ -169,6 +323,8 @@
           <w:rFonts w:ascii="Calibri" w:hAnsi="Calibri" w:cs="Calibri"/>
           <w:b/>
           <w:bCs/>
+          <w:sz w:val="22"/>
+          <w:szCs w:val="22"/>
         </w:rPr>
         <w:t xml:space="preserve">ĄCA REALIZACJI ZADANIA </w:t>
       </w:r>
@@ -177,29 +333,43 @@
           <w:rFonts w:ascii="Calibri" w:hAnsi="Calibri" w:cs="Calibri"/>
           <w:b/>
           <w:bCs/>
-        </w:rPr>
-        <w:t>{numer_izrz}</w:t>
-      </w:r>
-      <w:r>
-        <w:rPr>
-          <w:rFonts w:ascii="Calibri" w:hAnsi="Calibri" w:cs="Calibri"/>
-          <w:b/>
-          <w:bCs/>
+          <w:sz w:val="22"/>
+          <w:szCs w:val="22"/>
+        </w:rPr>
+        <w:t>{</w:t>
+      </w:r>
+      <w:proofErr w:type="spellStart"/>
+      <w:r>
+        <w:rPr>
+          <w:rFonts w:ascii="Calibri" w:hAnsi="Calibri" w:cs="Calibri"/>
+          <w:b/>
+          <w:bCs/>
+          <w:sz w:val="22"/>
+          <w:szCs w:val="22"/>
+        </w:rPr>
+        <w:t>numer_izrz</w:t>
+      </w:r>
+      <w:proofErr w:type="spellEnd"/>
+      <w:r>
+        <w:rPr>
+          <w:rFonts w:ascii="Calibri" w:hAnsi="Calibri" w:cs="Calibri"/>
+          <w:b/>
+          <w:bCs/>
+          <w:sz w:val="22"/>
+          <w:szCs w:val="22"/>
+        </w:rPr>
+        <w:t>}</w:t>
+      </w:r>
+      <w:r>
+        <w:rPr>
+          <w:rFonts w:ascii="Calibri" w:hAnsi="Calibri" w:cs="Calibri"/>
+          <w:b/>
+          <w:bCs/>
+          <w:sz w:val="22"/>
+          <w:szCs w:val="22"/>
         </w:rPr>
         <w:t xml:space="preserve"> </w:t>
       </w:r>
-    </w:p>
-    <w:p>
-      <w:pPr>
-        <w:pStyle w:val="Standard"/>
-        <w:spacing w:before="240" w:after="240"/>
-        <w:jc w:val="center"/>
-        <w:rPr>
-          <w:rFonts w:ascii="Calibri" w:hAnsi="Calibri" w:cs="Calibri"/>
-          <w:b/>
-          <w:bCs/>
-        </w:rPr>
-      </w:pPr>
     </w:p>
     <w:p>
       <w:pPr>
@@ -214,17 +384,17 @@
           <w:rFonts w:ascii="Calibri" w:eastAsia="Calibri" w:hAnsi="Calibri" w:cs="Calibri"/>
           <w:b/>
           <w:bCs/>
-          <w:sz w:val="24"/>
-          <w:szCs w:val="24"/>
-        </w:rPr>
-      </w:pPr>
-      <w:r>
-        <w:rPr>
-          <w:rFonts w:ascii="Calibri" w:hAnsi="Calibri" w:cs="Calibri"/>
-          <w:b/>
-          <w:bCs/>
-          <w:sz w:val="24"/>
-          <w:szCs w:val="24"/>
+          <w:sz w:val="22"/>
+          <w:szCs w:val="22"/>
+        </w:rPr>
+      </w:pPr>
+      <w:r>
+        <w:rPr>
+          <w:rFonts w:ascii="Calibri" w:hAnsi="Calibri" w:cs="Calibri"/>
+          <w:b/>
+          <w:bCs/>
+          <w:sz w:val="22"/>
+          <w:szCs w:val="22"/>
         </w:rPr>
         <w:t xml:space="preserve">Zadanie realizowane w ramach </w:t>
       </w:r>
@@ -235,8 +405,8 @@
           <w:bCs/>
           <w:i/>
           <w:iCs/>
-          <w:sz w:val="24"/>
-          <w:szCs w:val="24"/>
+          <w:sz w:val="22"/>
+          <w:szCs w:val="22"/>
         </w:rPr>
         <w:t>(nazwa interwencji)</w:t>
       </w:r>
@@ -245,8 +415,8 @@
           <w:rFonts w:ascii="Calibri" w:hAnsi="Calibri" w:cs="Calibri"/>
           <w:b/>
           <w:bCs/>
-          <w:sz w:val="24"/>
-          <w:szCs w:val="24"/>
+          <w:sz w:val="22"/>
+          <w:szCs w:val="22"/>
         </w:rPr>
         <w:t xml:space="preserve">: </w:t>
       </w:r>
@@ -260,32 +430,34 @@
         <w:rPr>
           <w:rFonts w:ascii="Calibri" w:eastAsia="Calibri" w:hAnsi="Calibri" w:cs="Calibri"/>
           <w:color w:val="00B050"/>
-          <w:sz w:val="24"/>
-          <w:szCs w:val="24"/>
+          <w:sz w:val="22"/>
+          <w:szCs w:val="22"/>
           <w:u w:color="00B050"/>
         </w:rPr>
       </w:pPr>
       <w:r>
         <w:rPr>
           <w:rFonts w:ascii="Calibri" w:hAnsi="Calibri" w:cs="Calibri"/>
-          <w:sz w:val="24"/>
-          <w:szCs w:val="24"/>
+          <w:sz w:val="22"/>
+          <w:szCs w:val="22"/>
         </w:rPr>
         <w:t>{</w:t>
       </w:r>
-      <w:r>
-        <w:rPr>
-          <w:rFonts w:ascii="Calibri" w:hAnsi="Calibri" w:cs="Calibri"/>
-          <w:sz w:val="24"/>
-          <w:szCs w:val="24"/>
+      <w:proofErr w:type="spellStart"/>
+      <w:r>
+        <w:rPr>
+          <w:rFonts w:ascii="Calibri" w:hAnsi="Calibri" w:cs="Calibri"/>
+          <w:sz w:val="22"/>
+          <w:szCs w:val="22"/>
         </w:rPr>
         <w:t>nazwa_programu</w:t>
       </w:r>
-      <w:r>
-        <w:rPr>
-          <w:rFonts w:ascii="Calibri" w:hAnsi="Calibri" w:cs="Calibri"/>
-          <w:sz w:val="24"/>
-          <w:szCs w:val="24"/>
+      <w:proofErr w:type="spellEnd"/>
+      <w:r>
+        <w:rPr>
+          <w:rFonts w:ascii="Calibri" w:hAnsi="Calibri" w:cs="Calibri"/>
+          <w:sz w:val="22"/>
+          <w:szCs w:val="22"/>
         </w:rPr>
         <w:t>}</w:t>
       </w:r>
@@ -303,15 +475,41 @@
           <w:rFonts w:ascii="Calibri" w:eastAsia="Calibri" w:hAnsi="Calibri" w:cs="Calibri"/>
           <w:b/>
           <w:bCs/>
-        </w:rPr>
-      </w:pPr>
-      <w:r>
-        <w:rPr>
-          <w:rFonts w:ascii="Calibri" w:hAnsi="Calibri" w:cs="Calibri"/>
-          <w:b/>
-          <w:bCs/>
-        </w:rPr>
-        <w:t xml:space="preserve">Forma zadania: </w:t>
+          <w:sz w:val="22"/>
+          <w:szCs w:val="22"/>
+        </w:rPr>
+      </w:pPr>
+      <w:r>
+        <w:rPr>
+          <w:rFonts w:ascii="Calibri" w:hAnsi="Calibri" w:cs="Calibri"/>
+          <w:b/>
+          <w:bCs/>
+          <w:sz w:val="22"/>
+          <w:szCs w:val="22"/>
+        </w:rPr>
+        <w:t xml:space="preserve">Forma </w:t>
+      </w:r>
+      <w:proofErr w:type="spellStart"/>
+      <w:r>
+        <w:rPr>
+          <w:rFonts w:ascii="Calibri" w:hAnsi="Calibri" w:cs="Calibri"/>
+          <w:b/>
+          <w:bCs/>
+          <w:sz w:val="22"/>
+          <w:szCs w:val="22"/>
+        </w:rPr>
+        <w:t>zadania</w:t>
+      </w:r>
+      <w:proofErr w:type="spellEnd"/>
+      <w:r>
+        <w:rPr>
+          <w:rFonts w:ascii="Calibri" w:hAnsi="Calibri" w:cs="Calibri"/>
+          <w:b/>
+          <w:bCs/>
+          <w:sz w:val="22"/>
+          <w:szCs w:val="22"/>
+        </w:rPr>
+        <w:t xml:space="preserve">: </w:t>
       </w:r>
     </w:p>
     <w:p>
@@ -321,15 +519,39 @@
         <w:jc w:val="both"/>
         <w:rPr>
           <w:rFonts w:ascii="Calibri" w:eastAsia="Calibri" w:hAnsi="Calibri" w:cs="Calibri"/>
+          <w:sz w:val="22"/>
+          <w:szCs w:val="22"/>
           <w:lang w:val="pl-PL"/>
         </w:rPr>
       </w:pPr>
       <w:r>
         <w:rPr>
           <w:rFonts w:ascii="Calibri" w:hAnsi="Calibri" w:cs="Calibri"/>
+          <w:sz w:val="22"/>
+          <w:szCs w:val="22"/>
           <w:lang w:val="pl-PL"/>
         </w:rPr>
-        <w:t>{typ_zadania}</w:t>
+        <w:t>{</w:t>
+      </w:r>
+      <w:proofErr w:type="spellStart"/>
+      <w:r>
+        <w:rPr>
+          <w:rFonts w:ascii="Calibri" w:hAnsi="Calibri" w:cs="Calibri"/>
+          <w:sz w:val="22"/>
+          <w:szCs w:val="22"/>
+          <w:lang w:val="pl-PL"/>
+        </w:rPr>
+        <w:t>typ_zadania</w:t>
+      </w:r>
+      <w:proofErr w:type="spellEnd"/>
+      <w:r>
+        <w:rPr>
+          <w:rFonts w:ascii="Calibri" w:hAnsi="Calibri" w:cs="Calibri"/>
+          <w:sz w:val="22"/>
+          <w:szCs w:val="22"/>
+          <w:lang w:val="pl-PL"/>
+        </w:rPr>
+        <w:t>}</w:t>
       </w:r>
     </w:p>
     <w:p>
@@ -347,15 +569,76 @@
           <w:bCs/>
           <w:i/>
           <w:iCs/>
-        </w:rPr>
-      </w:pPr>
-      <w:r>
-        <w:rPr>
-          <w:rFonts w:ascii="Calibri" w:hAnsi="Calibri" w:cs="Calibri"/>
-          <w:b/>
-          <w:bCs/>
-        </w:rPr>
-        <w:t xml:space="preserve">Miejsce wykonania zadania  </w:t>
+          <w:sz w:val="22"/>
+          <w:szCs w:val="22"/>
+        </w:rPr>
+      </w:pPr>
+      <w:proofErr w:type="spellStart"/>
+      <w:r>
+        <w:rPr>
+          <w:rFonts w:ascii="Calibri" w:hAnsi="Calibri" w:cs="Calibri"/>
+          <w:b/>
+          <w:bCs/>
+          <w:sz w:val="22"/>
+          <w:szCs w:val="22"/>
+        </w:rPr>
+        <w:t>Miejsce</w:t>
+      </w:r>
+      <w:proofErr w:type="spellEnd"/>
+      <w:r>
+        <w:rPr>
+          <w:rFonts w:ascii="Calibri" w:hAnsi="Calibri" w:cs="Calibri"/>
+          <w:b/>
+          <w:bCs/>
+          <w:sz w:val="22"/>
+          <w:szCs w:val="22"/>
+        </w:rPr>
+        <w:t xml:space="preserve"> </w:t>
+      </w:r>
+      <w:proofErr w:type="spellStart"/>
+      <w:r>
+        <w:rPr>
+          <w:rFonts w:ascii="Calibri" w:hAnsi="Calibri" w:cs="Calibri"/>
+          <w:b/>
+          <w:bCs/>
+          <w:sz w:val="22"/>
+          <w:szCs w:val="22"/>
+        </w:rPr>
+        <w:t>wykonania</w:t>
+      </w:r>
+      <w:proofErr w:type="spellEnd"/>
+      <w:r>
+        <w:rPr>
+          <w:rFonts w:ascii="Calibri" w:hAnsi="Calibri" w:cs="Calibri"/>
+          <w:b/>
+          <w:bCs/>
+          <w:sz w:val="22"/>
+          <w:szCs w:val="22"/>
+        </w:rPr>
+        <w:t xml:space="preserve"> </w:t>
+      </w:r>
+      <w:proofErr w:type="spellStart"/>
+      <w:proofErr w:type="gramStart"/>
+      <w:r>
+        <w:rPr>
+          <w:rFonts w:ascii="Calibri" w:hAnsi="Calibri" w:cs="Calibri"/>
+          <w:b/>
+          <w:bCs/>
+          <w:sz w:val="22"/>
+          <w:szCs w:val="22"/>
+        </w:rPr>
+        <w:t>zadania</w:t>
+      </w:r>
+      <w:proofErr w:type="spellEnd"/>
+      <w:r>
+        <w:rPr>
+          <w:rFonts w:ascii="Calibri" w:hAnsi="Calibri" w:cs="Calibri"/>
+          <w:b/>
+          <w:bCs/>
+          <w:sz w:val="22"/>
+          <w:szCs w:val="22"/>
+        </w:rPr>
+        <w:t xml:space="preserve">  </w:t>
       </w:r>
       <w:r>
         <w:rPr>
@@ -364,8 +647,89 @@
           <w:bCs/>
           <w:i/>
           <w:iCs/>
-        </w:rPr>
-        <w:t xml:space="preserve">(nazwa i adres instytucji): </w:t>
+          <w:sz w:val="22"/>
+          <w:szCs w:val="22"/>
+        </w:rPr>
+        <w:t>(</w:t>
+      </w:r>
+      <w:proofErr w:type="spellStart"/>
+      <w:proofErr w:type="gramEnd"/>
+      <w:r>
+        <w:rPr>
+          <w:rFonts w:ascii="Calibri" w:hAnsi="Calibri" w:cs="Calibri"/>
+          <w:b/>
+          <w:bCs/>
+          <w:i/>
+          <w:iCs/>
+          <w:sz w:val="22"/>
+          <w:szCs w:val="22"/>
+        </w:rPr>
+        <w:t>nazwa</w:t>
+      </w:r>
+      <w:proofErr w:type="spellEnd"/>
+      <w:r>
+        <w:rPr>
+          <w:rFonts w:ascii="Calibri" w:hAnsi="Calibri" w:cs="Calibri"/>
+          <w:b/>
+          <w:bCs/>
+          <w:i/>
+          <w:iCs/>
+          <w:sz w:val="22"/>
+          <w:szCs w:val="22"/>
+        </w:rPr>
+        <w:t xml:space="preserve"> i </w:t>
+      </w:r>
+      <w:proofErr w:type="spellStart"/>
+      <w:r>
+        <w:rPr>
+          <w:rFonts w:ascii="Calibri" w:hAnsi="Calibri" w:cs="Calibri"/>
+          <w:b/>
+          <w:bCs/>
+          <w:i/>
+          <w:iCs/>
+          <w:sz w:val="22"/>
+          <w:szCs w:val="22"/>
+        </w:rPr>
+        <w:t>adres</w:t>
+      </w:r>
+      <w:proofErr w:type="spellEnd"/>
+      <w:r>
+        <w:rPr>
+          <w:rFonts w:ascii="Calibri" w:hAnsi="Calibri" w:cs="Calibri"/>
+          <w:b/>
+          <w:bCs/>
+          <w:i/>
+          <w:iCs/>
+          <w:sz w:val="22"/>
+          <w:szCs w:val="22"/>
+        </w:rPr>
+        <w:t xml:space="preserve"> </w:t>
+      </w:r>
+      <w:proofErr w:type="spellStart"/>
+      <w:r>
+        <w:rPr>
+          <w:rFonts w:ascii="Calibri" w:hAnsi="Calibri" w:cs="Calibri"/>
+          <w:b/>
+          <w:bCs/>
+          <w:i/>
+          <w:iCs/>
+          <w:sz w:val="22"/>
+          <w:szCs w:val="22"/>
+        </w:rPr>
+        <w:t>instytucji</w:t>
+      </w:r>
+      <w:proofErr w:type="spellEnd"/>
+      <w:r>
+        <w:rPr>
+          <w:rFonts w:ascii="Calibri" w:hAnsi="Calibri" w:cs="Calibri"/>
+          <w:b/>
+          <w:bCs/>
+          <w:i/>
+          <w:iCs/>
+          <w:sz w:val="22"/>
+          <w:szCs w:val="22"/>
+        </w:rPr>
+        <w:t xml:space="preserve">): </w:t>
       </w:r>
     </w:p>
     <w:p>
@@ -375,12 +739,16 @@
         <w:jc w:val="both"/>
         <w:rPr>
           <w:rFonts w:ascii="Calibri" w:eastAsia="Calibri" w:hAnsi="Calibri" w:cs="Calibri"/>
+          <w:sz w:val="22"/>
+          <w:szCs w:val="22"/>
           <w:lang w:val="pl-PL"/>
         </w:rPr>
       </w:pPr>
       <w:r>
         <w:rPr>
           <w:rFonts w:ascii="Calibri" w:hAnsi="Calibri" w:cs="Calibri"/>
+          <w:sz w:val="22"/>
+          <w:szCs w:val="22"/>
           <w:lang w:val="pl-PL"/>
         </w:rPr>
         <w:t>{adres}</w:t>
@@ -399,15 +767,75 @@
           <w:rFonts w:ascii="Calibri" w:eastAsia="Calibri" w:hAnsi="Calibri" w:cs="Calibri"/>
           <w:b/>
           <w:bCs/>
-        </w:rPr>
-      </w:pPr>
-      <w:r>
-        <w:rPr>
-          <w:rFonts w:ascii="Calibri" w:hAnsi="Calibri" w:cs="Calibri"/>
-          <w:b/>
-          <w:bCs/>
-        </w:rPr>
-        <w:t>Termin wykonania zadania:</w:t>
+          <w:sz w:val="22"/>
+          <w:szCs w:val="22"/>
+        </w:rPr>
+      </w:pPr>
+      <w:proofErr w:type="spellStart"/>
+      <w:r>
+        <w:rPr>
+          <w:rFonts w:ascii="Calibri" w:hAnsi="Calibri" w:cs="Calibri"/>
+          <w:b/>
+          <w:bCs/>
+          <w:sz w:val="22"/>
+          <w:szCs w:val="22"/>
+        </w:rPr>
+        <w:t>Termin</w:t>
+      </w:r>
+      <w:proofErr w:type="spellEnd"/>
+      <w:r>
+        <w:rPr>
+          <w:rFonts w:ascii="Calibri" w:hAnsi="Calibri" w:cs="Calibri"/>
+          <w:b/>
+          <w:bCs/>
+          <w:sz w:val="22"/>
+          <w:szCs w:val="22"/>
+        </w:rPr>
+        <w:t xml:space="preserve"> </w:t>
+      </w:r>
+      <w:proofErr w:type="spellStart"/>
+      <w:r>
+        <w:rPr>
+          <w:rFonts w:ascii="Calibri" w:hAnsi="Calibri" w:cs="Calibri"/>
+          <w:b/>
+          <w:bCs/>
+          <w:sz w:val="22"/>
+          <w:szCs w:val="22"/>
+        </w:rPr>
+        <w:t>wykonania</w:t>
+      </w:r>
+      <w:proofErr w:type="spellEnd"/>
+      <w:r>
+        <w:rPr>
+          <w:rFonts w:ascii="Calibri" w:hAnsi="Calibri" w:cs="Calibri"/>
+          <w:b/>
+          <w:bCs/>
+          <w:sz w:val="22"/>
+          <w:szCs w:val="22"/>
+        </w:rPr>
+        <w:t xml:space="preserve"> </w:t>
+      </w:r>
+      <w:proofErr w:type="spellStart"/>
+      <w:r>
+        <w:rPr>
+          <w:rFonts w:ascii="Calibri" w:hAnsi="Calibri" w:cs="Calibri"/>
+          <w:b/>
+          <w:bCs/>
+          <w:sz w:val="22"/>
+          <w:szCs w:val="22"/>
+        </w:rPr>
+        <w:t>zadania</w:t>
+      </w:r>
+      <w:proofErr w:type="spellEnd"/>
+      <w:r>
+        <w:rPr>
+          <w:rFonts w:ascii="Calibri" w:hAnsi="Calibri" w:cs="Calibri"/>
+          <w:b/>
+          <w:bCs/>
+          <w:sz w:val="22"/>
+          <w:szCs w:val="22"/>
+        </w:rPr>
+        <w:t>:</w:t>
       </w:r>
     </w:p>
     <w:p>
@@ -417,15 +845,39 @@
         <w:jc w:val="both"/>
         <w:rPr>
           <w:rFonts w:ascii="Calibri" w:eastAsia="Calibri" w:hAnsi="Calibri" w:cs="Calibri"/>
+          <w:sz w:val="22"/>
+          <w:szCs w:val="22"/>
           <w:lang w:val="nl-NL"/>
         </w:rPr>
       </w:pPr>
       <w:r>
         <w:rPr>
           <w:rFonts w:ascii="Calibri" w:eastAsia="Calibri" w:hAnsi="Calibri" w:cs="Calibri"/>
+          <w:sz w:val="22"/>
+          <w:szCs w:val="22"/>
           <w:lang w:val="nl-NL"/>
         </w:rPr>
-        <w:t>{data}</w:t>
+        <w:t>{</w:t>
+      </w:r>
+      <w:proofErr w:type="gramStart"/>
+      <w:r>
+        <w:rPr>
+          <w:rFonts w:ascii="Calibri" w:eastAsia="Calibri" w:hAnsi="Calibri" w:cs="Calibri"/>
+          <w:sz w:val="22"/>
+          <w:szCs w:val="22"/>
+          <w:lang w:val="nl-NL"/>
+        </w:rPr>
+        <w:t>data</w:t>
+      </w:r>
+      <w:proofErr w:type="gramEnd"/>
+      <w:r>
+        <w:rPr>
+          <w:rFonts w:ascii="Calibri" w:eastAsia="Calibri" w:hAnsi="Calibri" w:cs="Calibri"/>
+          <w:sz w:val="22"/>
+          <w:szCs w:val="22"/>
+          <w:lang w:val="nl-NL"/>
+        </w:rPr>
+        <w:t>}</w:t>
       </w:r>
     </w:p>
     <w:p>
@@ -441,48 +893,164 @@
           <w:rFonts w:ascii="Calibri" w:eastAsia="Calibri" w:hAnsi="Calibri" w:cs="Calibri"/>
           <w:b/>
           <w:bCs/>
-        </w:rPr>
-      </w:pPr>
-      <w:r>
-        <w:rPr>
-          <w:rFonts w:ascii="Calibri" w:hAnsi="Calibri" w:cs="Calibri"/>
-          <w:b/>
-          <w:bCs/>
-        </w:rPr>
-        <w:t>Grupa docelowa i liczba os</w:t>
-      </w:r>
-      <w:r>
-        <w:rPr>
-          <w:rFonts w:ascii="Calibri" w:hAnsi="Calibri" w:cs="Calibri"/>
-          <w:b/>
-          <w:bCs/>
+          <w:sz w:val="22"/>
+          <w:szCs w:val="22"/>
+        </w:rPr>
+      </w:pPr>
+      <w:r>
+        <w:rPr>
+          <w:rFonts w:ascii="Calibri" w:hAnsi="Calibri" w:cs="Calibri"/>
+          <w:b/>
+          <w:bCs/>
+          <w:sz w:val="22"/>
+          <w:szCs w:val="22"/>
+        </w:rPr>
+        <w:t xml:space="preserve">Grupa </w:t>
+      </w:r>
+      <w:proofErr w:type="spellStart"/>
+      <w:r>
+        <w:rPr>
+          <w:rFonts w:ascii="Calibri" w:hAnsi="Calibri" w:cs="Calibri"/>
+          <w:b/>
+          <w:bCs/>
+          <w:sz w:val="22"/>
+          <w:szCs w:val="22"/>
+        </w:rPr>
+        <w:t>docelowa</w:t>
+      </w:r>
+      <w:proofErr w:type="spellEnd"/>
+      <w:r>
+        <w:rPr>
+          <w:rFonts w:ascii="Calibri" w:hAnsi="Calibri" w:cs="Calibri"/>
+          <w:b/>
+          <w:bCs/>
+          <w:sz w:val="22"/>
+          <w:szCs w:val="22"/>
+        </w:rPr>
+        <w:t xml:space="preserve"> i </w:t>
+      </w:r>
+      <w:proofErr w:type="spellStart"/>
+      <w:r>
+        <w:rPr>
+          <w:rFonts w:ascii="Calibri" w:hAnsi="Calibri" w:cs="Calibri"/>
+          <w:b/>
+          <w:bCs/>
+          <w:sz w:val="22"/>
+          <w:szCs w:val="22"/>
+        </w:rPr>
+        <w:t>liczba</w:t>
+      </w:r>
+      <w:proofErr w:type="spellEnd"/>
+      <w:r>
+        <w:rPr>
+          <w:rFonts w:ascii="Calibri" w:hAnsi="Calibri" w:cs="Calibri"/>
+          <w:b/>
+          <w:bCs/>
+          <w:sz w:val="22"/>
+          <w:szCs w:val="22"/>
+        </w:rPr>
+        <w:t xml:space="preserve"> </w:t>
+      </w:r>
+      <w:proofErr w:type="spellStart"/>
+      <w:r>
+        <w:rPr>
+          <w:rFonts w:ascii="Calibri" w:hAnsi="Calibri" w:cs="Calibri"/>
+          <w:b/>
+          <w:bCs/>
+          <w:sz w:val="22"/>
+          <w:szCs w:val="22"/>
+        </w:rPr>
+        <w:t>os</w:t>
+      </w:r>
+      <w:r>
+        <w:rPr>
+          <w:rFonts w:ascii="Calibri" w:hAnsi="Calibri" w:cs="Calibri"/>
+          <w:b/>
+          <w:bCs/>
+          <w:sz w:val="22"/>
+          <w:szCs w:val="22"/>
           <w:lang w:val="es-ES_tradnl"/>
         </w:rPr>
         <w:t>ó</w:t>
       </w:r>
-      <w:r>
-        <w:rPr>
-          <w:rFonts w:ascii="Calibri" w:hAnsi="Calibri" w:cs="Calibri"/>
-          <w:b/>
-          <w:bCs/>
-        </w:rPr>
-        <w:t xml:space="preserve">b objętych zadaniem: </w:t>
-      </w:r>
-      <w:r>
-        <w:rPr>
-          <w:rFonts w:ascii="Calibri" w:hAnsi="Calibri" w:cs="Calibri"/>
+      <w:proofErr w:type="spellEnd"/>
+      <w:r>
+        <w:rPr>
+          <w:rFonts w:ascii="Calibri" w:hAnsi="Calibri" w:cs="Calibri"/>
+          <w:b/>
+          <w:bCs/>
+          <w:sz w:val="22"/>
+          <w:szCs w:val="22"/>
+        </w:rPr>
+        <w:t xml:space="preserve">b </w:t>
+      </w:r>
+      <w:proofErr w:type="spellStart"/>
+      <w:r>
+        <w:rPr>
+          <w:rFonts w:ascii="Calibri" w:hAnsi="Calibri" w:cs="Calibri"/>
+          <w:b/>
+          <w:bCs/>
+          <w:sz w:val="22"/>
+          <w:szCs w:val="22"/>
+        </w:rPr>
+        <w:t>objętych</w:t>
+      </w:r>
+      <w:proofErr w:type="spellEnd"/>
+      <w:r>
+        <w:rPr>
+          <w:rFonts w:ascii="Calibri" w:hAnsi="Calibri" w:cs="Calibri"/>
+          <w:b/>
+          <w:bCs/>
+          <w:sz w:val="22"/>
+          <w:szCs w:val="22"/>
+        </w:rPr>
+        <w:t xml:space="preserve"> </w:t>
+      </w:r>
+      <w:proofErr w:type="spellStart"/>
+      <w:r>
+        <w:rPr>
+          <w:rFonts w:ascii="Calibri" w:hAnsi="Calibri" w:cs="Calibri"/>
+          <w:b/>
+          <w:bCs/>
+          <w:sz w:val="22"/>
+          <w:szCs w:val="22"/>
+        </w:rPr>
+        <w:t>zadaniem</w:t>
+      </w:r>
+      <w:proofErr w:type="spellEnd"/>
+      <w:r>
+        <w:rPr>
+          <w:rFonts w:ascii="Calibri" w:hAnsi="Calibri" w:cs="Calibri"/>
+          <w:b/>
+          <w:bCs/>
+          <w:sz w:val="22"/>
+          <w:szCs w:val="22"/>
+        </w:rPr>
+        <w:t xml:space="preserve">: </w:t>
+      </w:r>
+      <w:r>
+        <w:rPr>
+          <w:rFonts w:ascii="Calibri" w:hAnsi="Calibri" w:cs="Calibri"/>
+          <w:sz w:val="22"/>
+          <w:szCs w:val="22"/>
         </w:rPr>
         <w:t>{</w:t>
       </w:r>
-      <w:r>
-        <w:rPr>
-          <w:rFonts w:ascii="Calibri" w:hAnsi="Calibri" w:cs="Calibri"/>
+      <w:proofErr w:type="spellStart"/>
+      <w:r>
+        <w:rPr>
+          <w:rFonts w:ascii="Calibri" w:hAnsi="Calibri" w:cs="Calibri"/>
+          <w:sz w:val="22"/>
+          <w:szCs w:val="22"/>
         </w:rPr>
         <w:t>liczba_osob</w:t>
       </w:r>
-      <w:r>
-        <w:rPr>
-          <w:rFonts w:ascii="Calibri" w:hAnsi="Calibri" w:cs="Calibri"/>
+      <w:proofErr w:type="spellEnd"/>
+      <w:r>
+        <w:rPr>
+          <w:rFonts w:ascii="Calibri" w:hAnsi="Calibri" w:cs="Calibri"/>
+          <w:sz w:val="22"/>
+          <w:szCs w:val="22"/>
         </w:rPr>
         <w:t>}</w:t>
       </w:r>
@@ -493,22 +1061,39 @@
         <w:spacing w:line="360" w:lineRule="auto"/>
         <w:rPr>
           <w:rFonts w:ascii="Calibri" w:eastAsia="Calibri" w:hAnsi="Calibri" w:cs="Calibri"/>
+          <w:sz w:val="22"/>
+          <w:szCs w:val="22"/>
           <w:lang w:val="es-ES_tradnl"/>
         </w:rPr>
       </w:pPr>
       <w:r>
         <w:rPr>
           <w:rFonts w:ascii="Calibri" w:hAnsi="Calibri" w:cs="Calibri"/>
+          <w:sz w:val="22"/>
+          <w:szCs w:val="22"/>
           <w:lang w:val="es-ES_tradnl"/>
         </w:rPr>
         <w:t>{</w:t>
       </w:r>
-      <w:r>
-        <w:rPr>
-          <w:rFonts w:ascii="Calibri" w:hAnsi="Calibri" w:cs="Calibri"/>
+      <w:proofErr w:type="spellStart"/>
+      <w:r>
+        <w:rPr>
+          <w:rFonts w:ascii="Calibri" w:hAnsi="Calibri" w:cs="Calibri"/>
+          <w:sz w:val="22"/>
+          <w:szCs w:val="22"/>
           <w:lang w:val="es-ES_tradnl"/>
         </w:rPr>
-        <w:t>liczba_osob_opis}</w:t>
+        <w:t>liczba_osob_opis</w:t>
+      </w:r>
+      <w:proofErr w:type="spellEnd"/>
+      <w:r>
+        <w:rPr>
+          <w:rFonts w:ascii="Calibri" w:hAnsi="Calibri" w:cs="Calibri"/>
+          <w:sz w:val="22"/>
+          <w:szCs w:val="22"/>
+          <w:lang w:val="es-ES_tradnl"/>
+        </w:rPr>
+        <w:t>}</w:t>
       </w:r>
     </w:p>
     <w:p>
@@ -524,15 +1109,53 @@
           <w:rFonts w:ascii="Calibri" w:eastAsia="Calibri" w:hAnsi="Calibri" w:cs="Calibri"/>
           <w:b/>
           <w:bCs/>
-        </w:rPr>
-      </w:pPr>
-      <w:r>
-        <w:rPr>
-          <w:rFonts w:ascii="Calibri" w:hAnsi="Calibri" w:cs="Calibri"/>
-          <w:b/>
-          <w:bCs/>
-        </w:rPr>
-        <w:t xml:space="preserve">Zakres uczestnictwa </w:t>
+          <w:sz w:val="22"/>
+          <w:szCs w:val="22"/>
+        </w:rPr>
+      </w:pPr>
+      <w:proofErr w:type="spellStart"/>
+      <w:r>
+        <w:rPr>
+          <w:rFonts w:ascii="Calibri" w:hAnsi="Calibri" w:cs="Calibri"/>
+          <w:b/>
+          <w:bCs/>
+          <w:sz w:val="22"/>
+          <w:szCs w:val="22"/>
+        </w:rPr>
+        <w:t>Zakres</w:t>
+      </w:r>
+      <w:proofErr w:type="spellEnd"/>
+      <w:r>
+        <w:rPr>
+          <w:rFonts w:ascii="Calibri" w:hAnsi="Calibri" w:cs="Calibri"/>
+          <w:b/>
+          <w:bCs/>
+          <w:sz w:val="22"/>
+          <w:szCs w:val="22"/>
+        </w:rPr>
+        <w:t xml:space="preserve"> </w:t>
+      </w:r>
+      <w:proofErr w:type="spellStart"/>
+      <w:r>
+        <w:rPr>
+          <w:rFonts w:ascii="Calibri" w:hAnsi="Calibri" w:cs="Calibri"/>
+          <w:b/>
+          <w:bCs/>
+          <w:sz w:val="22"/>
+          <w:szCs w:val="22"/>
+        </w:rPr>
+        <w:t>uczestnictwa</w:t>
+      </w:r>
+      <w:proofErr w:type="spellEnd"/>
+      <w:r>
+        <w:rPr>
+          <w:rFonts w:ascii="Calibri" w:hAnsi="Calibri" w:cs="Calibri"/>
+          <w:b/>
+          <w:bCs/>
+          <w:sz w:val="22"/>
+          <w:szCs w:val="22"/>
+        </w:rPr>
+        <w:t xml:space="preserve"> </w:t>
       </w:r>
       <w:r>
         <w:rPr>
@@ -541,14 +1164,148 @@
           <w:bCs/>
           <w:i/>
           <w:iCs/>
-        </w:rPr>
-        <w:t>(czynności wykonane w trakcie realizacji zadania)</w:t>
-      </w:r>
-      <w:r>
-        <w:rPr>
-          <w:rFonts w:ascii="Calibri" w:hAnsi="Calibri" w:cs="Calibri"/>
-          <w:b/>
-          <w:bCs/>
+          <w:sz w:val="22"/>
+          <w:szCs w:val="22"/>
+        </w:rPr>
+        <w:t>(</w:t>
+      </w:r>
+      <w:proofErr w:type="spellStart"/>
+      <w:r>
+        <w:rPr>
+          <w:rFonts w:ascii="Calibri" w:hAnsi="Calibri" w:cs="Calibri"/>
+          <w:b/>
+          <w:bCs/>
+          <w:i/>
+          <w:iCs/>
+          <w:sz w:val="22"/>
+          <w:szCs w:val="22"/>
+        </w:rPr>
+        <w:t>czynności</w:t>
+      </w:r>
+      <w:proofErr w:type="spellEnd"/>
+      <w:r>
+        <w:rPr>
+          <w:rFonts w:ascii="Calibri" w:hAnsi="Calibri" w:cs="Calibri"/>
+          <w:b/>
+          <w:bCs/>
+          <w:i/>
+          <w:iCs/>
+          <w:sz w:val="22"/>
+          <w:szCs w:val="22"/>
+        </w:rPr>
+        <w:t xml:space="preserve"> </w:t>
+      </w:r>
+      <w:proofErr w:type="spellStart"/>
+      <w:r>
+        <w:rPr>
+          <w:rFonts w:ascii="Calibri" w:hAnsi="Calibri" w:cs="Calibri"/>
+          <w:b/>
+          <w:bCs/>
+          <w:i/>
+          <w:iCs/>
+          <w:sz w:val="22"/>
+          <w:szCs w:val="22"/>
+        </w:rPr>
+        <w:t>wykonane</w:t>
+      </w:r>
+      <w:proofErr w:type="spellEnd"/>
+      <w:r>
+        <w:rPr>
+          <w:rFonts w:ascii="Calibri" w:hAnsi="Calibri" w:cs="Calibri"/>
+          <w:b/>
+          <w:bCs/>
+          <w:i/>
+          <w:iCs/>
+          <w:sz w:val="22"/>
+          <w:szCs w:val="22"/>
+        </w:rPr>
+        <w:t xml:space="preserve"> w </w:t>
+      </w:r>
+      <w:proofErr w:type="spellStart"/>
+      <w:r>
+        <w:rPr>
+          <w:rFonts w:ascii="Calibri" w:hAnsi="Calibri" w:cs="Calibri"/>
+          <w:b/>
+          <w:bCs/>
+          <w:i/>
+          <w:iCs/>
+          <w:sz w:val="22"/>
+          <w:szCs w:val="22"/>
+        </w:rPr>
+        <w:t>trakcie</w:t>
+      </w:r>
+      <w:proofErr w:type="spellEnd"/>
+      <w:r>
+        <w:rPr>
+          <w:rFonts w:ascii="Calibri" w:hAnsi="Calibri" w:cs="Calibri"/>
+          <w:b/>
+          <w:bCs/>
+          <w:i/>
+          <w:iCs/>
+          <w:sz w:val="22"/>
+          <w:szCs w:val="22"/>
+        </w:rPr>
+        <w:t xml:space="preserve"> </w:t>
+      </w:r>
+      <w:proofErr w:type="spellStart"/>
+      <w:r>
+        <w:rPr>
+          <w:rFonts w:ascii="Calibri" w:hAnsi="Calibri" w:cs="Calibri"/>
+          <w:b/>
+          <w:bCs/>
+          <w:i/>
+          <w:iCs/>
+          <w:sz w:val="22"/>
+          <w:szCs w:val="22"/>
+        </w:rPr>
+        <w:t>realizacji</w:t>
+      </w:r>
+      <w:proofErr w:type="spellEnd"/>
+      <w:r>
+        <w:rPr>
+          <w:rFonts w:ascii="Calibri" w:hAnsi="Calibri" w:cs="Calibri"/>
+          <w:b/>
+          <w:bCs/>
+          <w:i/>
+          <w:iCs/>
+          <w:sz w:val="22"/>
+          <w:szCs w:val="22"/>
+        </w:rPr>
+        <w:t xml:space="preserve"> </w:t>
+      </w:r>
+      <w:proofErr w:type="spellStart"/>
+      <w:r>
+        <w:rPr>
+          <w:rFonts w:ascii="Calibri" w:hAnsi="Calibri" w:cs="Calibri"/>
+          <w:b/>
+          <w:bCs/>
+          <w:i/>
+          <w:iCs/>
+          <w:sz w:val="22"/>
+          <w:szCs w:val="22"/>
+        </w:rPr>
+        <w:t>zadania</w:t>
+      </w:r>
+      <w:proofErr w:type="spellEnd"/>
+      <w:r>
+        <w:rPr>
+          <w:rFonts w:ascii="Calibri" w:hAnsi="Calibri" w:cs="Calibri"/>
+          <w:b/>
+          <w:bCs/>
+          <w:i/>
+          <w:iCs/>
+          <w:sz w:val="22"/>
+          <w:szCs w:val="22"/>
+        </w:rPr>
+        <w:t>)</w:t>
+      </w:r>
+      <w:r>
+        <w:rPr>
+          <w:rFonts w:ascii="Calibri" w:hAnsi="Calibri" w:cs="Calibri"/>
+          <w:b/>
+          <w:bCs/>
+          <w:sz w:val="22"/>
+          <w:szCs w:val="22"/>
         </w:rPr>
         <w:t>:</w:t>
       </w:r>
@@ -560,19 +1317,35 @@
         <w:jc w:val="both"/>
         <w:rPr>
           <w:rFonts w:ascii="Calibri" w:eastAsia="Calibri" w:hAnsi="Calibri" w:cs="Calibri"/>
+          <w:sz w:val="22"/>
+          <w:szCs w:val="22"/>
         </w:rPr>
       </w:pPr>
       <w:r>
         <w:rPr>
           <w:rFonts w:ascii="Calibri" w:eastAsia="Calibri" w:hAnsi="Calibri" w:cs="Calibri"/>
+          <w:sz w:val="22"/>
+          <w:szCs w:val="22"/>
         </w:rPr>
         <w:t>{</w:t>
       </w:r>
+      <w:proofErr w:type="spellStart"/>
       <w:r>
         <w:rPr>
           <w:rFonts w:ascii="Calibri" w:eastAsia="Calibri" w:hAnsi="Calibri" w:cs="Calibri"/>
-        </w:rPr>
-        <w:t>opis_zadania}</w:t>
+          <w:sz w:val="22"/>
+          <w:szCs w:val="22"/>
+        </w:rPr>
+        <w:t>opis_zadania</w:t>
+      </w:r>
+      <w:proofErr w:type="spellEnd"/>
+      <w:r>
+        <w:rPr>
+          <w:rFonts w:ascii="Calibri" w:eastAsia="Calibri" w:hAnsi="Calibri" w:cs="Calibri"/>
+          <w:sz w:val="22"/>
+          <w:szCs w:val="22"/>
+        </w:rPr>
+        <w:t>}</w:t>
       </w:r>
     </w:p>
     <w:p>
@@ -587,13 +1360,17 @@
           <w:rFonts w:ascii="Calibri" w:eastAsia="Calibri" w:hAnsi="Calibri" w:cs="Calibri"/>
           <w:b/>
           <w:bCs/>
-        </w:rPr>
-      </w:pPr>
-      <w:r>
-        <w:rPr>
-          <w:rFonts w:ascii="Calibri" w:hAnsi="Calibri" w:cs="Calibri"/>
-          <w:b/>
-          <w:bCs/>
+          <w:sz w:val="22"/>
+          <w:szCs w:val="22"/>
+        </w:rPr>
+      </w:pPr>
+      <w:r>
+        <w:rPr>
+          <w:rFonts w:ascii="Calibri" w:hAnsi="Calibri" w:cs="Calibri"/>
+          <w:b/>
+          <w:bCs/>
+          <w:sz w:val="22"/>
+          <w:szCs w:val="22"/>
         </w:rPr>
         <w:t>Uwagi, dodatkowe informacje:</w:t>
       </w:r>
@@ -603,23 +1380,50 @@
         <w:spacing w:line="360" w:lineRule="auto"/>
         <w:rPr>
           <w:rFonts w:ascii="Calibri" w:eastAsia="Calibri" w:hAnsi="Calibri" w:cs="Calibri"/>
-        </w:rPr>
-      </w:pPr>
-      <w:r>
-        <w:rPr>
-          <w:rFonts w:ascii="Calibri" w:hAnsi="Calibri" w:cs="Calibri"/>
+          <w:sz w:val="22"/>
+          <w:szCs w:val="22"/>
+        </w:rPr>
+      </w:pPr>
+      <w:r>
+        <w:rPr>
+          <w:rFonts w:ascii="Calibri" w:hAnsi="Calibri" w:cs="Calibri"/>
+          <w:sz w:val="22"/>
+          <w:szCs w:val="22"/>
           <w:lang w:val="fr-FR"/>
         </w:rPr>
-        <w:t>{dodatkowe_informacje}</w:t>
-      </w:r>
-    </w:p>
-    <w:p>
-      <w:pPr>
-        <w:spacing w:after="480" w:line="360" w:lineRule="auto"/>
-        <w:rPr>
-          <w:rFonts w:ascii="Calibri" w:eastAsia="Calibri" w:hAnsi="Calibri" w:cs="Calibri"/>
-        </w:rPr>
-      </w:pPr>
+        <w:t>{</w:t>
+      </w:r>
+      <w:proofErr w:type="spellStart"/>
+      <w:proofErr w:type="gramStart"/>
+      <w:r>
+        <w:rPr>
+          <w:rFonts w:ascii="Calibri" w:hAnsi="Calibri" w:cs="Calibri"/>
+          <w:sz w:val="22"/>
+          <w:szCs w:val="22"/>
+          <w:lang w:val="fr-FR"/>
+        </w:rPr>
+        <w:t>dodatkowe</w:t>
+      </w:r>
+      <w:proofErr w:type="gramEnd"/>
+      <w:r>
+        <w:rPr>
+          <w:rFonts w:ascii="Calibri" w:hAnsi="Calibri" w:cs="Calibri"/>
+          <w:sz w:val="22"/>
+          <w:szCs w:val="22"/>
+          <w:lang w:val="fr-FR"/>
+        </w:rPr>
+        <w:t>_informacje</w:t>
+      </w:r>
+      <w:proofErr w:type="spellEnd"/>
+      <w:r>
+        <w:rPr>
+          <w:rFonts w:ascii="Calibri" w:hAnsi="Calibri" w:cs="Calibri"/>
+          <w:sz w:val="22"/>
+          <w:szCs w:val="22"/>
+          <w:lang w:val="fr-FR"/>
+        </w:rPr>
+        <w:t>}</w:t>
+      </w:r>
     </w:p>
     <w:p>
       <w:pPr>
@@ -629,11 +1433,15 @@
         <w:jc w:val="right"/>
         <w:rPr>
           <w:rFonts w:ascii="Calibri" w:hAnsi="Calibri" w:cs="Calibri"/>
-        </w:rPr>
-      </w:pPr>
-      <w:r>
-        <w:rPr>
-          <w:rFonts w:ascii="Calibri" w:hAnsi="Calibri" w:cs="Calibri"/>
+          <w:sz w:val="22"/>
+          <w:szCs w:val="22"/>
+        </w:rPr>
+      </w:pPr>
+      <w:r>
+        <w:rPr>
+          <w:rFonts w:ascii="Calibri" w:hAnsi="Calibri" w:cs="Calibri"/>
+          <w:sz w:val="22"/>
+          <w:szCs w:val="22"/>
         </w:rPr>
         <w:tab/>
       </w:r>
@@ -644,11 +1452,15 @@
         <w:jc w:val="center"/>
         <w:rPr>
           <w:rFonts w:ascii="Calibri" w:hAnsi="Calibri" w:cs="Calibri"/>
-        </w:rPr>
-      </w:pPr>
-      <w:r>
-        <w:rPr>
-          <w:rFonts w:ascii="Calibri" w:hAnsi="Calibri" w:cs="Calibri"/>
+          <w:sz w:val="22"/>
+          <w:szCs w:val="22"/>
+        </w:rPr>
+      </w:pPr>
+      <w:r>
+        <w:rPr>
+          <w:rFonts w:ascii="Calibri" w:hAnsi="Calibri" w:cs="Calibri"/>
+          <w:sz w:val="22"/>
+          <w:szCs w:val="22"/>
         </w:rPr>
         <w:t>(podpis osoby odpowiedzialnej)</w:t>
       </w:r>
@@ -662,8 +1474,8 @@
           <w:rFonts w:ascii="Calibri" w:eastAsia="Calibri" w:hAnsi="Calibri" w:cs="Calibri"/>
           <w:i/>
           <w:iCs/>
-          <w:sz w:val="24"/>
-          <w:szCs w:val="24"/>
+          <w:sz w:val="22"/>
+          <w:szCs w:val="22"/>
         </w:rPr>
       </w:pPr>
     </w:p>
@@ -676,8 +1488,8 @@
           <w:rFonts w:ascii="Calibri" w:eastAsia="Calibri" w:hAnsi="Calibri" w:cs="Calibri"/>
           <w:i/>
           <w:iCs/>
-          <w:sz w:val="24"/>
-          <w:szCs w:val="24"/>
+          <w:sz w:val="22"/>
+          <w:szCs w:val="22"/>
         </w:rPr>
       </w:pPr>
     </w:p>
@@ -689,17 +1501,17 @@
           <w:rFonts w:ascii="Calibri" w:eastAsia="Calibri" w:hAnsi="Calibri" w:cs="Calibri"/>
           <w:b/>
           <w:bCs/>
-          <w:sz w:val="24"/>
-          <w:szCs w:val="24"/>
-        </w:rPr>
-      </w:pPr>
-      <w:r>
-        <w:rPr>
-          <w:rFonts w:ascii="Calibri" w:hAnsi="Calibri" w:cs="Calibri"/>
-          <w:b/>
-          <w:bCs/>
-          <w:sz w:val="24"/>
-          <w:szCs w:val="24"/>
+          <w:sz w:val="22"/>
+          <w:szCs w:val="22"/>
+        </w:rPr>
+      </w:pPr>
+      <w:r>
+        <w:rPr>
+          <w:rFonts w:ascii="Calibri" w:hAnsi="Calibri" w:cs="Calibri"/>
+          <w:b/>
+          <w:bCs/>
+          <w:sz w:val="22"/>
+          <w:szCs w:val="22"/>
         </w:rPr>
         <w:t>Załączniki:</w:t>
       </w:r>
@@ -707,24 +1519,20 @@
     <w:p>
       <w:pPr>
         <w:pStyle w:val="WW-Tekstpodstawowy3"/>
-        <w:numPr>
-          <w:ilvl w:val="0"/>
-          <w:numId w:val="2"/>
-        </w:numPr>
         <w:spacing w:line="276" w:lineRule="auto"/>
         <w:rPr>
           <w:rFonts w:ascii="Calibri" w:hAnsi="Calibri" w:cs="Calibri"/>
-          <w:sz w:val="24"/>
-          <w:szCs w:val="24"/>
-        </w:rPr>
-      </w:pPr>
-      <w:r>
-        <w:rPr>
-          <w:rFonts w:ascii="Calibri" w:hAnsi="Calibri" w:cs="Calibri"/>
-          <w:sz w:val="24"/>
-          <w:szCs w:val="24"/>
-        </w:rPr>
-        <w:t>Potwierdzenie spotkania zał. F/PT/PZ/01/02</w:t>
+          <w:sz w:val="22"/>
+          <w:szCs w:val="22"/>
+        </w:rPr>
+      </w:pPr>
+      <w:r>
+        <w:rPr>
+          <w:rFonts w:ascii="Calibri" w:hAnsi="Calibri" w:cs="Calibri"/>
+          <w:sz w:val="22"/>
+          <w:szCs w:val="22"/>
+        </w:rPr>
+        <w:t>{lista_obecnosci}</w:t>
       </w:r>
     </w:p>
     <w:p>
@@ -733,8 +1541,27 @@
         <w:spacing w:line="276" w:lineRule="auto"/>
         <w:rPr>
           <w:rFonts w:ascii="Calibri" w:hAnsi="Calibri" w:cs="Calibri"/>
-          <w:sz w:val="24"/>
-          <w:szCs w:val="24"/>
+          <w:sz w:val="22"/>
+          <w:szCs w:val="22"/>
+        </w:rPr>
+      </w:pPr>
+      <w:r>
+        <w:rPr>
+          <w:rFonts w:ascii="Calibri" w:hAnsi="Calibri" w:cs="Calibri"/>
+          <w:sz w:val="22"/>
+          <w:szCs w:val="22"/>
+        </w:rPr>
+        <w:t>{rozdzielnik}</w:t>
+      </w:r>
+    </w:p>
+    <w:p>
+      <w:pPr>
+        <w:pStyle w:val="WW-Tekstpodstawowy3"/>
+        <w:spacing w:line="276" w:lineRule="auto"/>
+        <w:rPr>
+          <w:rFonts w:ascii="Calibri" w:hAnsi="Calibri" w:cs="Calibri"/>
+          <w:sz w:val="22"/>
+          <w:szCs w:val="22"/>
         </w:rPr>
       </w:pPr>
     </w:p>
@@ -916,6 +1743,95 @@
 <file path=word/numbering.xml><?xml version="1.0" encoding="utf-8"?>
 <w:numbering xmlns:wpc="http://schemas.microsoft.com/office/word/2010/wordprocessingCanvas" xmlns:cx="http://schemas.microsoft.com/office/drawing/2014/chartex" xmlns:cx1="http://schemas.microsoft.com/office/drawing/2015/9/8/chartex" xmlns:cx2="http://schemas.microsoft.com/office/drawing/2015/10/21/chartex" xmlns:cx3="http://schemas.microsoft.com/office/drawing/2016/5/9/chartex" xmlns:cx4="http://schemas.microsoft.com/office/drawing/2016/5/10/chartex" xmlns:cx5="http://schemas.microsoft.com/office/drawing/2016/5/11/chartex" xmlns:cx6="http://schemas.microsoft.com/office/drawing/2016/5/12/chartex" xmlns:cx7="http://schemas.microsoft.com/office/drawing/2016/5/13/chartex" xmlns:cx8="http://schemas.microsoft.com/office/drawing/2016/5/14/chartex" xmlns:mc="http://schemas.openxmlformats.org/markup-compatibility/2006" xmlns:aink="http://schemas.microsoft.com/office/drawing/2016/ink" xmlns:am3d="http://schemas.microsoft.com/office/drawing/2017/model3d" xmlns:o="urn:schemas-microsoft-com:office:office" xmlns:oel="http://schemas.microsoft.com/office/2019/extlst" xmlns:r="http://schemas.openxmlformats.org/officeDocument/2006/relationships" xmlns:m="http://schemas.openxmlformats.org/officeDocument/2006/math" xmlns:v="urn:schemas-microsoft-com:vml" xmlns:wp14="http://schemas.microsoft.com/office/word/2010/wordprocessingDrawing" xmlns:wp="http://schemas.openxmlformats.org/drawingml/2006/wordprocessingDrawing" xmlns:w10="urn:schemas-microsoft-com:office:word" xmlns:w="http://schemas.openxmlformats.org/wordprocessingml/2006/main" xmlns:w14="http://schemas.microsoft.com/office/word/2010/wordml" xmlns:w15="http://schemas.microsoft.com/office/word/2012/wordml" xmlns:w16cex="http://schemas.microsoft.com/office/word/2018/wordml/cex" xmlns:w16cid="http://schemas.microsoft.com/office/word/2016/wordml/cid" xmlns:w16="http://schemas.microsoft.com/office/word/2018/wordml" xmlns:w16du="http://schemas.microsoft.com/office/word/2023/wordml/word16du" xmlns:w16sdtdh="http://schemas.microsoft.com/office/word/2020/wordml/sdtdatahash" xmlns:w16se="http://schemas.microsoft.com/office/word/2015/wordml/symex" xmlns:wpg="http://schemas.microsoft.com/office/word/2010/wordprocessingGroup" xmlns:wpi="http://schemas.microsoft.com/office/word/2010/wordprocessingInk" xmlns:wne="http://schemas.microsoft.com/office/word/2006/wordml" xmlns:wps="http://schemas.microsoft.com/office/word/2010/wordprocessingShape" mc:Ignorable="w14 w15 w16se w16cid w16 w16cex w16sdtdh w16du wp14">
   <w:abstractNum w:abstractNumId="0" w15:restartNumberingAfterBreak="0">
+    <w:nsid w:val="35884FE0"/>
+    <w:multiLevelType w:val="hybridMultilevel"/>
+    <w:tmpl w:val="5316FDF8"/>
+    <w:lvl w:ilvl="0" w:tplc="0409000F">
+      <w:start w:val="1"/>
+      <w:numFmt w:val="decimal"/>
+      <w:lvlText w:val="%1."/>
+      <w:lvlJc w:val="left"/>
+      <w:pPr>
+        <w:ind w:left="360" w:hanging="360"/>
+      </w:pPr>
+      <w:rPr>
+        <w:rFonts w:hint="default"/>
+      </w:rPr>
+    </w:lvl>
+    <w:lvl w:ilvl="1" w:tplc="04090019" w:tentative="1">
+      <w:start w:val="1"/>
+      <w:numFmt w:val="lowerLetter"/>
+      <w:lvlText w:val="%2."/>
+      <w:lvlJc w:val="left"/>
+      <w:pPr>
+        <w:ind w:left="1080" w:hanging="360"/>
+      </w:pPr>
+    </w:lvl>
+    <w:lvl w:ilvl="2" w:tplc="0409001B" w:tentative="1">
+      <w:start w:val="1"/>
+      <w:numFmt w:val="lowerRoman"/>
+      <w:lvlText w:val="%3."/>
+      <w:lvlJc w:val="right"/>
+      <w:pPr>
+        <w:ind w:left="1800" w:hanging="180"/>
+      </w:pPr>
+    </w:lvl>
+    <w:lvl w:ilvl="3" w:tplc="0409000F" w:tentative="1">
+      <w:start w:val="1"/>
+      <w:numFmt w:val="decimal"/>
+      <w:lvlText w:val="%4."/>
+      <w:lvlJc w:val="left"/>
+      <w:pPr>
+        <w:ind w:left="2520" w:hanging="360"/>
+      </w:pPr>
+    </w:lvl>
+    <w:lvl w:ilvl="4" w:tplc="04090019" w:tentative="1">
+      <w:start w:val="1"/>
+      <w:numFmt w:val="lowerLetter"/>
+      <w:lvlText w:val="%5."/>
+      <w:lvlJc w:val="left"/>
+      <w:pPr>
+        <w:ind w:left="3240" w:hanging="360"/>
+      </w:pPr>
+    </w:lvl>
+    <w:lvl w:ilvl="5" w:tplc="0409001B" w:tentative="1">
+      <w:start w:val="1"/>
+      <w:numFmt w:val="lowerRoman"/>
+      <w:lvlText w:val="%6."/>
+      <w:lvlJc w:val="right"/>
+      <w:pPr>
+        <w:ind w:left="3960" w:hanging="180"/>
+      </w:pPr>
+    </w:lvl>
+    <w:lvl w:ilvl="6" w:tplc="0409000F" w:tentative="1">
+      <w:start w:val="1"/>
+      <w:numFmt w:val="decimal"/>
+      <w:lvlText w:val="%7."/>
+      <w:lvlJc w:val="left"/>
+      <w:pPr>
+        <w:ind w:left="4680" w:hanging="360"/>
+      </w:pPr>
+    </w:lvl>
+    <w:lvl w:ilvl="7" w:tplc="04090019" w:tentative="1">
+      <w:start w:val="1"/>
+      <w:numFmt w:val="lowerLetter"/>
+      <w:lvlText w:val="%8."/>
+      <w:lvlJc w:val="left"/>
+      <w:pPr>
+        <w:ind w:left="5400" w:hanging="360"/>
+      </w:pPr>
+    </w:lvl>
+    <w:lvl w:ilvl="8" w:tplc="0409001B" w:tentative="1">
+      <w:start w:val="1"/>
+      <w:numFmt w:val="lowerRoman"/>
+      <w:lvlText w:val="%9."/>
+      <w:lvlJc w:val="right"/>
+      <w:pPr>
+        <w:ind w:left="6120" w:hanging="180"/>
+      </w:pPr>
+    </w:lvl>
+  </w:abstractNum>
+  <w:abstractNum w:abstractNumId="1" w15:restartNumberingAfterBreak="0">
     <w:nsid w:val="38444956"/>
     <w:multiLevelType w:val="hybridMultilevel"/>
     <w:tmpl w:val="221A967A"/>
@@ -1006,7 +1922,7 @@
       </w:pPr>
     </w:lvl>
   </w:abstractNum>
-  <w:abstractNum w:abstractNumId="1" w15:restartNumberingAfterBreak="0">
+  <w:abstractNum w:abstractNumId="2" w15:restartNumberingAfterBreak="0">
     <w:nsid w:val="538C795D"/>
     <w:multiLevelType w:val="hybridMultilevel"/>
     <w:tmpl w:val="638C6A22"/>
@@ -1237,13 +2153,13 @@
       </w:rPr>
     </w:lvl>
   </w:abstractNum>
-  <w:abstractNum w:abstractNumId="2" w15:restartNumberingAfterBreak="0">
+  <w:abstractNum w:abstractNumId="3" w15:restartNumberingAfterBreak="0">
     <w:nsid w:val="5E7F7725"/>
     <w:multiLevelType w:val="hybridMultilevel"/>
     <w:tmpl w:val="638C6A22"/>
     <w:numStyleLink w:val="ImportedStyle1"/>
   </w:abstractNum>
-  <w:abstractNum w:abstractNumId="3" w15:restartNumberingAfterBreak="0">
+  <w:abstractNum w:abstractNumId="4" w15:restartNumberingAfterBreak="0">
     <w:nsid w:val="698A19D9"/>
     <w:multiLevelType w:val="hybridMultilevel"/>
     <w:tmpl w:val="ADC843C2"/>
@@ -1330,15 +2246,18 @@
     </w:lvl>
   </w:abstractNum>
   <w:num w:numId="1" w16cid:durableId="856504859">
+    <w:abstractNumId w:val="2"/>
+  </w:num>
+  <w:num w:numId="2" w16cid:durableId="1996717620">
+    <w:abstractNumId w:val="3"/>
+  </w:num>
+  <w:num w:numId="3" w16cid:durableId="1660960697">
+    <w:abstractNumId w:val="4"/>
+  </w:num>
+  <w:num w:numId="4" w16cid:durableId="1500921024">
     <w:abstractNumId w:val="1"/>
   </w:num>
-  <w:num w:numId="2" w16cid:durableId="1996717620">
-    <w:abstractNumId w:val="2"/>
-  </w:num>
-  <w:num w:numId="3" w16cid:durableId="1660960697">
-    <w:abstractNumId w:val="3"/>
-  </w:num>
-  <w:num w:numId="4" w16cid:durableId="1500921024">
+  <w:num w:numId="5" w16cid:durableId="383986237">
     <w:abstractNumId w:val="0"/>
   </w:num>
 </w:numbering>

</xml_diff>